<commit_message>
converted example guides to readable format
</commit_message>
<xml_diff>
--- a/Wikis_Guides_Ru/Инструкция_по_работе_с_Microsoft_Word_для_сотрудников.docx
+++ b/Wikis_Guides_Ru/Инструкция_по_работе_с_Microsoft_Word_для_сотрудников.docx
@@ -116,7 +116,7 @@
       <w:pPr>
         <w:pStyle w:val="1-NoN"/>
       </w:pPr>
-      <w:bookmarkStart w:id="0" w:name="_Toc98771834"/>
+      <w:bookmarkStart w:id="0" w:name="_Toc100580614"/>
       <w:r>
         <w:lastRenderedPageBreak/>
         <w:t>Содержание</w:t>
@@ -146,7 +146,7 @@
       <w:r>
         <w:fldChar w:fldCharType="separate"/>
       </w:r>
-      <w:hyperlink w:anchor="_Toc98771834" w:history="1">
+      <w:hyperlink w:anchor="_Toc100580614" w:history="1">
         <w:r>
           <w:rPr>
             <w:rStyle w:val="ad"/>
@@ -173,7 +173,7 @@
             <w:noProof/>
             <w:webHidden/>
           </w:rPr>
-          <w:instrText xml:space="preserve"> PAGEREF _Toc98771834 \h </w:instrText>
+          <w:instrText xml:space="preserve"> PAGEREF _Toc100580614 \h </w:instrText>
         </w:r>
         <w:r>
           <w:rPr>
@@ -218,7 +218,7 @@
           <w:lang w:eastAsia="ru-RU"/>
         </w:rPr>
       </w:pPr>
-      <w:hyperlink w:anchor="_Toc98771835" w:history="1">
+      <w:hyperlink w:anchor="_Toc100580615" w:history="1">
         <w:r>
           <w:rPr>
             <w:rStyle w:val="ad"/>
@@ -245,7 +245,7 @@
             <w:noProof/>
             <w:webHidden/>
           </w:rPr>
-          <w:instrText xml:space="preserve"> PAGEREF _Toc98771835 \h </w:instrText>
+          <w:instrText xml:space="preserve"> PAGEREF _Toc100580615 \h </w:instrText>
         </w:r>
         <w:r>
           <w:rPr>
@@ -290,7 +290,7 @@
           <w:lang w:eastAsia="ru-RU"/>
         </w:rPr>
       </w:pPr>
-      <w:hyperlink w:anchor="_Toc98771836" w:history="1">
+      <w:hyperlink w:anchor="_Toc100580616" w:history="1">
         <w:r>
           <w:rPr>
             <w:rStyle w:val="ad"/>
@@ -317,7 +317,7 @@
             <w:noProof/>
             <w:webHidden/>
           </w:rPr>
-          <w:instrText xml:space="preserve"> PAGEREF _Toc98771836 \h </w:instrText>
+          <w:instrText xml:space="preserve"> PAGEREF _Toc100580616 \h </w:instrText>
         </w:r>
         <w:r>
           <w:rPr>
@@ -363,7 +363,7 @@
           <w:lang w:eastAsia="ru-RU"/>
         </w:rPr>
       </w:pPr>
-      <w:hyperlink w:anchor="_Toc98771837" w:history="1">
+      <w:hyperlink w:anchor="_Toc100580617" w:history="1">
         <w:r>
           <w:rPr>
             <w:rStyle w:val="ad"/>
@@ -407,7 +407,7 @@
             <w:noProof/>
             <w:webHidden/>
           </w:rPr>
-          <w:instrText xml:space="preserve"> PAGEREF _Toc98771837 \h </w:instrText>
+          <w:instrText xml:space="preserve"> PAGEREF _Toc100580617 \h </w:instrText>
         </w:r>
         <w:r>
           <w:rPr>
@@ -453,7 +453,7 @@
           <w:lang w:eastAsia="ru-RU"/>
         </w:rPr>
       </w:pPr>
-      <w:hyperlink w:anchor="_Toc98771838" w:history="1">
+      <w:hyperlink w:anchor="_Toc100580618" w:history="1">
         <w:r>
           <w:rPr>
             <w:rStyle w:val="ad"/>
@@ -497,7 +497,7 @@
             <w:noProof/>
             <w:webHidden/>
           </w:rPr>
-          <w:instrText xml:space="preserve"> PAGEREF _Toc98771838 \h </w:instrText>
+          <w:instrText xml:space="preserve"> PAGEREF _Toc100580618 \h </w:instrText>
         </w:r>
         <w:r>
           <w:rPr>
@@ -543,7 +543,7 @@
           <w:lang w:eastAsia="ru-RU"/>
         </w:rPr>
       </w:pPr>
-      <w:hyperlink w:anchor="_Toc98771839" w:history="1">
+      <w:hyperlink w:anchor="_Toc100580619" w:history="1">
         <w:r>
           <w:rPr>
             <w:rStyle w:val="ad"/>
@@ -587,7 +587,7 @@
             <w:noProof/>
             <w:webHidden/>
           </w:rPr>
-          <w:instrText xml:space="preserve"> PAGEREF _Toc98771839 \h </w:instrText>
+          <w:instrText xml:space="preserve"> PAGEREF _Toc100580619 \h </w:instrText>
         </w:r>
         <w:r>
           <w:rPr>
@@ -633,7 +633,7 @@
           <w:lang w:eastAsia="ru-RU"/>
         </w:rPr>
       </w:pPr>
-      <w:hyperlink w:anchor="_Toc98771840" w:history="1">
+      <w:hyperlink w:anchor="_Toc100580620" w:history="1">
         <w:r>
           <w:rPr>
             <w:rStyle w:val="ad"/>
@@ -677,7 +677,7 @@
             <w:noProof/>
             <w:webHidden/>
           </w:rPr>
-          <w:instrText xml:space="preserve"> PAGEREF _Toc98771840 \h </w:instrText>
+          <w:instrText xml:space="preserve"> PAGEREF _Toc100580620 \h </w:instrText>
         </w:r>
         <w:r>
           <w:rPr>
@@ -723,7 +723,7 @@
           <w:lang w:eastAsia="ru-RU"/>
         </w:rPr>
       </w:pPr>
-      <w:hyperlink w:anchor="_Toc98771841" w:history="1">
+      <w:hyperlink w:anchor="_Toc100580621" w:history="1">
         <w:r>
           <w:rPr>
             <w:rStyle w:val="ad"/>
@@ -767,7 +767,7 @@
             <w:noProof/>
             <w:webHidden/>
           </w:rPr>
-          <w:instrText xml:space="preserve"> PAGEREF _Toc98771841 \h </w:instrText>
+          <w:instrText xml:space="preserve"> PAGEREF _Toc100580621 \h </w:instrText>
         </w:r>
         <w:r>
           <w:rPr>
@@ -813,7 +813,7 @@
           <w:lang w:eastAsia="ru-RU"/>
         </w:rPr>
       </w:pPr>
-      <w:hyperlink w:anchor="_Toc98771842" w:history="1">
+      <w:hyperlink w:anchor="_Toc100580622" w:history="1">
         <w:r>
           <w:rPr>
             <w:rStyle w:val="ad"/>
@@ -857,7 +857,7 @@
             <w:noProof/>
             <w:webHidden/>
           </w:rPr>
-          <w:instrText xml:space="preserve"> PAGEREF _Toc98771842 \h </w:instrText>
+          <w:instrText xml:space="preserve"> PAGEREF _Toc100580622 \h </w:instrText>
         </w:r>
         <w:r>
           <w:rPr>
@@ -903,7 +903,7 @@
           <w:lang w:eastAsia="ru-RU"/>
         </w:rPr>
       </w:pPr>
-      <w:hyperlink w:anchor="_Toc98771843" w:history="1">
+      <w:hyperlink w:anchor="_Toc100580623" w:history="1">
         <w:r>
           <w:rPr>
             <w:rStyle w:val="ad"/>
@@ -947,7 +947,7 @@
             <w:noProof/>
             <w:webHidden/>
           </w:rPr>
-          <w:instrText xml:space="preserve"> PAGEREF _Toc98771843 \h </w:instrText>
+          <w:instrText xml:space="preserve"> PAGEREF _Toc100580623 \h </w:instrText>
         </w:r>
         <w:r>
           <w:rPr>
@@ -993,7 +993,7 @@
           <w:lang w:eastAsia="ru-RU"/>
         </w:rPr>
       </w:pPr>
-      <w:hyperlink w:anchor="_Toc98771844" w:history="1">
+      <w:hyperlink w:anchor="_Toc100580624" w:history="1">
         <w:r>
           <w:rPr>
             <w:rStyle w:val="ad"/>
@@ -1037,7 +1037,7 @@
             <w:noProof/>
             <w:webHidden/>
           </w:rPr>
-          <w:instrText xml:space="preserve"> PAGEREF _Toc98771844 \h </w:instrText>
+          <w:instrText xml:space="preserve"> PAGEREF _Toc100580624 \h </w:instrText>
         </w:r>
         <w:r>
           <w:rPr>
@@ -1083,7 +1083,7 @@
           <w:lang w:eastAsia="ru-RU"/>
         </w:rPr>
       </w:pPr>
-      <w:hyperlink w:anchor="_Toc98771845" w:history="1">
+      <w:hyperlink w:anchor="_Toc100580625" w:history="1">
         <w:r>
           <w:rPr>
             <w:rStyle w:val="ad"/>
@@ -1127,7 +1127,7 @@
             <w:noProof/>
             <w:webHidden/>
           </w:rPr>
-          <w:instrText xml:space="preserve"> PAGEREF _Toc98771845 \h </w:instrText>
+          <w:instrText xml:space="preserve"> PAGEREF _Toc100580625 \h </w:instrText>
         </w:r>
         <w:r>
           <w:rPr>
@@ -1173,7 +1173,7 @@
           <w:lang w:eastAsia="ru-RU"/>
         </w:rPr>
       </w:pPr>
-      <w:hyperlink w:anchor="_Toc98771846" w:history="1">
+      <w:hyperlink w:anchor="_Toc100580626" w:history="1">
         <w:r>
           <w:rPr>
             <w:rStyle w:val="ad"/>
@@ -1217,7 +1217,7 @@
             <w:noProof/>
             <w:webHidden/>
           </w:rPr>
-          <w:instrText xml:space="preserve"> PAGEREF _Toc98771846 \h </w:instrText>
+          <w:instrText xml:space="preserve"> PAGEREF _Toc100580626 \h </w:instrText>
         </w:r>
         <w:r>
           <w:rPr>
@@ -1263,7 +1263,7 @@
           <w:lang w:eastAsia="ru-RU"/>
         </w:rPr>
       </w:pPr>
-      <w:hyperlink w:anchor="_Toc98771847" w:history="1">
+      <w:hyperlink w:anchor="_Toc100580627" w:history="1">
         <w:r>
           <w:rPr>
             <w:rStyle w:val="ad"/>
@@ -1307,7 +1307,7 @@
             <w:noProof/>
             <w:webHidden/>
           </w:rPr>
-          <w:instrText xml:space="preserve"> PAGEREF _Toc98771847 \h </w:instrText>
+          <w:instrText xml:space="preserve"> PAGEREF _Toc100580627 \h </w:instrText>
         </w:r>
         <w:r>
           <w:rPr>
@@ -1353,7 +1353,7 @@
           <w:lang w:eastAsia="ru-RU"/>
         </w:rPr>
       </w:pPr>
-      <w:hyperlink w:anchor="_Toc98771848" w:history="1">
+      <w:hyperlink w:anchor="_Toc100580628" w:history="1">
         <w:r>
           <w:rPr>
             <w:rStyle w:val="ad"/>
@@ -1397,7 +1397,7 @@
             <w:noProof/>
             <w:webHidden/>
           </w:rPr>
-          <w:instrText xml:space="preserve"> PAGEREF _Toc98771848 \h </w:instrText>
+          <w:instrText xml:space="preserve"> PAGEREF _Toc100580628 \h </w:instrText>
         </w:r>
         <w:r>
           <w:rPr>
@@ -1443,7 +1443,7 @@
           <w:lang w:eastAsia="ru-RU"/>
         </w:rPr>
       </w:pPr>
-      <w:hyperlink w:anchor="_Toc98771849" w:history="1">
+      <w:hyperlink w:anchor="_Toc100580629" w:history="1">
         <w:r>
           <w:rPr>
             <w:rStyle w:val="ad"/>
@@ -1487,7 +1487,7 @@
             <w:noProof/>
             <w:webHidden/>
           </w:rPr>
-          <w:instrText xml:space="preserve"> PAGEREF _Toc98771849 \h </w:instrText>
+          <w:instrText xml:space="preserve"> PAGEREF _Toc100580629 \h </w:instrText>
         </w:r>
         <w:r>
           <w:rPr>
@@ -1533,7 +1533,7 @@
           <w:lang w:eastAsia="ru-RU"/>
         </w:rPr>
       </w:pPr>
-      <w:hyperlink w:anchor="_Toc98771850" w:history="1">
+      <w:hyperlink w:anchor="_Toc100580630" w:history="1">
         <w:r>
           <w:rPr>
             <w:rStyle w:val="ad"/>
@@ -1577,7 +1577,7 @@
             <w:noProof/>
             <w:webHidden/>
           </w:rPr>
-          <w:instrText xml:space="preserve"> PAGEREF _Toc98771850 \h </w:instrText>
+          <w:instrText xml:space="preserve"> PAGEREF _Toc100580630 \h </w:instrText>
         </w:r>
         <w:r>
           <w:rPr>
@@ -1623,7 +1623,7 @@
           <w:lang w:eastAsia="ru-RU"/>
         </w:rPr>
       </w:pPr>
-      <w:hyperlink w:anchor="_Toc98771851" w:history="1">
+      <w:hyperlink w:anchor="_Toc100580631" w:history="1">
         <w:r>
           <w:rPr>
             <w:rStyle w:val="ad"/>
@@ -1667,7 +1667,7 @@
             <w:noProof/>
             <w:webHidden/>
           </w:rPr>
-          <w:instrText xml:space="preserve"> PAGEREF _Toc98771851 \h </w:instrText>
+          <w:instrText xml:space="preserve"> PAGEREF _Toc100580631 \h </w:instrText>
         </w:r>
         <w:r>
           <w:rPr>
@@ -1713,7 +1713,7 @@
           <w:lang w:eastAsia="ru-RU"/>
         </w:rPr>
       </w:pPr>
-      <w:hyperlink w:anchor="_Toc98771852" w:history="1">
+      <w:hyperlink w:anchor="_Toc100580632" w:history="1">
         <w:r>
           <w:rPr>
             <w:rStyle w:val="ad"/>
@@ -1757,7 +1757,7 @@
             <w:noProof/>
             <w:webHidden/>
           </w:rPr>
-          <w:instrText xml:space="preserve"> PAGEREF _Toc98771852 \h </w:instrText>
+          <w:instrText xml:space="preserve"> PAGEREF _Toc100580632 \h </w:instrText>
         </w:r>
         <w:r>
           <w:rPr>
@@ -1803,7 +1803,7 @@
           <w:lang w:eastAsia="ru-RU"/>
         </w:rPr>
       </w:pPr>
-      <w:hyperlink w:anchor="_Toc98771853" w:history="1">
+      <w:hyperlink w:anchor="_Toc100580633" w:history="1">
         <w:r>
           <w:rPr>
             <w:rStyle w:val="ad"/>
@@ -1847,7 +1847,7 @@
             <w:noProof/>
             <w:webHidden/>
           </w:rPr>
-          <w:instrText xml:space="preserve"> PAGEREF _Toc98771853 \h </w:instrText>
+          <w:instrText xml:space="preserve"> PAGEREF _Toc100580633 \h </w:instrText>
         </w:r>
         <w:r>
           <w:rPr>
@@ -1893,7 +1893,7 @@
           <w:lang w:eastAsia="ru-RU"/>
         </w:rPr>
       </w:pPr>
-      <w:hyperlink w:anchor="_Toc98771854" w:history="1">
+      <w:hyperlink w:anchor="_Toc100580634" w:history="1">
         <w:r>
           <w:rPr>
             <w:rStyle w:val="ad"/>
@@ -1937,7 +1937,7 @@
             <w:noProof/>
             <w:webHidden/>
           </w:rPr>
-          <w:instrText xml:space="preserve"> PAGEREF _Toc98771854 \h </w:instrText>
+          <w:instrText xml:space="preserve"> PAGEREF _Toc100580634 \h </w:instrText>
         </w:r>
         <w:r>
           <w:rPr>
@@ -1983,7 +1983,7 @@
           <w:lang w:eastAsia="ru-RU"/>
         </w:rPr>
       </w:pPr>
-      <w:hyperlink w:anchor="_Toc98771855" w:history="1">
+      <w:hyperlink w:anchor="_Toc100580635" w:history="1">
         <w:r>
           <w:rPr>
             <w:rStyle w:val="ad"/>
@@ -2027,7 +2027,7 @@
             <w:noProof/>
             <w:webHidden/>
           </w:rPr>
-          <w:instrText xml:space="preserve"> PAGEREF _Toc98771855 \h </w:instrText>
+          <w:instrText xml:space="preserve"> PAGEREF _Toc100580635 \h </w:instrText>
         </w:r>
         <w:r>
           <w:rPr>
@@ -2073,7 +2073,7 @@
           <w:lang w:eastAsia="ru-RU"/>
         </w:rPr>
       </w:pPr>
-      <w:hyperlink w:anchor="_Toc98771856" w:history="1">
+      <w:hyperlink w:anchor="_Toc100580636" w:history="1">
         <w:r>
           <w:rPr>
             <w:rStyle w:val="ad"/>
@@ -2117,7 +2117,7 @@
             <w:noProof/>
             <w:webHidden/>
           </w:rPr>
-          <w:instrText xml:space="preserve"> PAGEREF _Toc98771856 \h </w:instrText>
+          <w:instrText xml:space="preserve"> PAGEREF _Toc100580636 \h </w:instrText>
         </w:r>
         <w:r>
           <w:rPr>
@@ -2163,7 +2163,7 @@
           <w:lang w:eastAsia="ru-RU"/>
         </w:rPr>
       </w:pPr>
-      <w:hyperlink w:anchor="_Toc98771857" w:history="1">
+      <w:hyperlink w:anchor="_Toc100580637" w:history="1">
         <w:r>
           <w:rPr>
             <w:rStyle w:val="ad"/>
@@ -2207,7 +2207,7 @@
             <w:noProof/>
             <w:webHidden/>
           </w:rPr>
-          <w:instrText xml:space="preserve"> PAGEREF _Toc98771857 \h </w:instrText>
+          <w:instrText xml:space="preserve"> PAGEREF _Toc100580637 \h </w:instrText>
         </w:r>
         <w:r>
           <w:rPr>
@@ -2252,7 +2252,7 @@
           <w:lang w:eastAsia="ru-RU"/>
         </w:rPr>
       </w:pPr>
-      <w:hyperlink w:anchor="_Toc98771858" w:history="1">
+      <w:hyperlink w:anchor="_Toc100580638" w:history="1">
         <w:r>
           <w:rPr>
             <w:rStyle w:val="ad"/>
@@ -2279,7 +2279,7 @@
             <w:noProof/>
             <w:webHidden/>
           </w:rPr>
-          <w:instrText xml:space="preserve"> PAGEREF _Toc98771858 \h </w:instrText>
+          <w:instrText xml:space="preserve"> PAGEREF _Toc100580638 \h </w:instrText>
         </w:r>
         <w:r>
           <w:rPr>
@@ -2324,7 +2324,7 @@
           <w:lang w:eastAsia="ru-RU"/>
         </w:rPr>
       </w:pPr>
-      <w:hyperlink w:anchor="_Toc98771859" w:history="1">
+      <w:hyperlink w:anchor="_Toc100580639" w:history="1">
         <w:r>
           <w:rPr>
             <w:rStyle w:val="ad"/>
@@ -2351,7 +2351,7 @@
             <w:noProof/>
             <w:webHidden/>
           </w:rPr>
-          <w:instrText xml:space="preserve"> PAGEREF _Toc98771859 \h </w:instrText>
+          <w:instrText xml:space="preserve"> PAGEREF _Toc100580639 \h </w:instrText>
         </w:r>
         <w:r>
           <w:rPr>
@@ -2391,7 +2391,7 @@
         <w:lastRenderedPageBreak/>
         <w:fldChar w:fldCharType="end"/>
       </w:r>
-      <w:bookmarkStart w:id="1" w:name="_Toc98771835"/>
+      <w:bookmarkStart w:id="1" w:name="_Toc100580615"/>
       <w:r>
         <w:t>Введение</w:t>
       </w:r>
@@ -2518,27 +2518,14 @@
       <w:r>
         <w:t xml:space="preserve">Рисунок </w:t>
       </w:r>
-      <w:r>
-        <w:fldChar w:fldCharType="begin"/>
-      </w:r>
-      <w:r>
-        <w:instrText xml:space="preserve"> SEQ Рисунок \* ARABIC </w:instrText>
-      </w:r>
-      <w:r>
-        <w:fldChar w:fldCharType="separate"/>
-      </w:r>
-      <w:r>
-        <w:rPr>
-          <w:noProof/>
-        </w:rPr>
-        <w:t>1</w:t>
-      </w:r>
-      <w:r>
-        <w:rPr>
-          <w:noProof/>
-        </w:rPr>
-        <w:fldChar w:fldCharType="end"/>
-      </w:r>
+      <w:fldSimple w:instr=" SEQ Рисунок \* ARABIC ">
+        <w:r>
+          <w:rPr>
+            <w:noProof/>
+          </w:rPr>
+          <w:t>1</w:t>
+        </w:r>
+      </w:fldSimple>
       <w:bookmarkEnd w:id="2"/>
       <w:r>
         <w:t xml:space="preserve"> – Затенение полей</w:t>
@@ -2576,7 +2563,7 @@
         </w:numPr>
         <w:ind w:left="709"/>
       </w:pPr>
-      <w:bookmarkStart w:id="3" w:name="_Toc98771836"/>
+      <w:bookmarkStart w:id="3" w:name="_Toc100580616"/>
       <w:r>
         <w:t>Перечень изменений</w:t>
       </w:r>
@@ -2728,7 +2715,7 @@
       <w:pPr>
         <w:pStyle w:val="1"/>
       </w:pPr>
-      <w:bookmarkStart w:id="4" w:name="_Toc98771837"/>
+      <w:bookmarkStart w:id="4" w:name="_Toc100580617"/>
       <w:r>
         <w:lastRenderedPageBreak/>
         <w:t>Работа со стилями</w:t>
@@ -2867,30 +2854,14 @@
       <w:r>
         <w:t xml:space="preserve">Рисунок </w:t>
       </w:r>
-      <w:r>
-        <w:fldChar w:fldCharType="begin"/>
-      </w:r>
-      <w:r>
-        <w:instrText xml:space="preserve"> SEQ Рисунок \* </w:instrText>
-      </w:r>
-      <w:r>
-        <w:instrText xml:space="preserve">ARABIC </w:instrText>
-      </w:r>
-      <w:r>
-        <w:fldChar w:fldCharType="separate"/>
-      </w:r>
-      <w:r>
-        <w:rPr>
-          <w:noProof/>
-        </w:rPr>
-        <w:t>2</w:t>
-      </w:r>
-      <w:r>
-        <w:rPr>
-          <w:noProof/>
-        </w:rPr>
-        <w:fldChar w:fldCharType="end"/>
-      </w:r>
+      <w:fldSimple w:instr=" SEQ Рисунок \* ARABIC ">
+        <w:r>
+          <w:rPr>
+            <w:noProof/>
+          </w:rPr>
+          <w:t>2</w:t>
+        </w:r>
+      </w:fldSimple>
       <w:bookmarkEnd w:id="5"/>
       <w:r>
         <w:t xml:space="preserve"> – Панель «Стили»</w:t>
@@ -3037,27 +3008,14 @@
       <w:r>
         <w:t xml:space="preserve">Рисунок </w:t>
       </w:r>
-      <w:r>
-        <w:fldChar w:fldCharType="begin"/>
-      </w:r>
-      <w:r>
-        <w:instrText xml:space="preserve"> SEQ Рисунок \* ARABIC </w:instrText>
-      </w:r>
-      <w:r>
-        <w:fldChar w:fldCharType="separate"/>
-      </w:r>
-      <w:r>
-        <w:rPr>
-          <w:noProof/>
-        </w:rPr>
-        <w:t>3</w:t>
-      </w:r>
-      <w:r>
-        <w:rPr>
-          <w:noProof/>
-        </w:rPr>
-        <w:fldChar w:fldCharType="end"/>
-      </w:r>
+      <w:fldSimple w:instr=" SEQ Рисунок \* ARABIC ">
+        <w:r>
+          <w:rPr>
+            <w:noProof/>
+          </w:rPr>
+          <w:t>3</w:t>
+        </w:r>
+      </w:fldSimple>
       <w:bookmarkEnd w:id="6"/>
       <w:r>
         <w:t xml:space="preserve"> – Настройка отображения стилей</w:t>
@@ -3256,30 +3214,14 @@
       <w:r>
         <w:t xml:space="preserve">Рисунок </w:t>
       </w:r>
-      <w:r>
-        <w:fldChar w:fldCharType="begin"/>
-      </w:r>
-      <w:r>
-        <w:instrText xml:space="preserve"> SEQ Рисунок \* AR</w:instrText>
-      </w:r>
-      <w:r>
-        <w:instrText xml:space="preserve">ABIC </w:instrText>
-      </w:r>
-      <w:r>
-        <w:fldChar w:fldCharType="separate"/>
-      </w:r>
-      <w:r>
-        <w:rPr>
-          <w:noProof/>
-        </w:rPr>
-        <w:t>4</w:t>
-      </w:r>
-      <w:r>
-        <w:rPr>
-          <w:noProof/>
-        </w:rPr>
-        <w:fldChar w:fldCharType="end"/>
-      </w:r>
+      <w:fldSimple w:instr=" SEQ Рисунок \* ARABIC ">
+        <w:r>
+          <w:rPr>
+            <w:noProof/>
+          </w:rPr>
+          <w:t>4</w:t>
+        </w:r>
+      </w:fldSimple>
       <w:bookmarkEnd w:id="7"/>
       <w:r>
         <w:t xml:space="preserve"> – Набор шрифтов</w:t>
@@ -3290,7 +3232,7 @@
         <w:pStyle w:val="2"/>
       </w:pPr>
       <w:bookmarkStart w:id="8" w:name="_Ref54882787"/>
-      <w:bookmarkStart w:id="9" w:name="_Toc98771838"/>
+      <w:bookmarkStart w:id="9" w:name="_Toc100580618"/>
       <w:r>
         <w:t>Импорт стилей</w:t>
       </w:r>
@@ -3644,27 +3586,14 @@
       <w:r>
         <w:t xml:space="preserve">Рисунок </w:t>
       </w:r>
-      <w:r>
-        <w:fldChar w:fldCharType="begin"/>
-      </w:r>
-      <w:r>
-        <w:instrText xml:space="preserve"> SEQ Рисунок \* ARABIC </w:instrText>
-      </w:r>
-      <w:r>
-        <w:fldChar w:fldCharType="separate"/>
-      </w:r>
-      <w:r>
-        <w:rPr>
-          <w:noProof/>
-        </w:rPr>
-        <w:t>5</w:t>
-      </w:r>
-      <w:r>
-        <w:rPr>
-          <w:noProof/>
-        </w:rPr>
-        <w:fldChar w:fldCharType="end"/>
-      </w:r>
+      <w:fldSimple w:instr=" SEQ Рисунок \* ARABIC ">
+        <w:r>
+          <w:rPr>
+            <w:noProof/>
+          </w:rPr>
+          <w:t>5</w:t>
+        </w:r>
+      </w:fldSimple>
       <w:bookmarkEnd w:id="10"/>
       <w:r>
         <w:t xml:space="preserve"> – Управление стилями</w:t>
@@ -3723,30 +3652,14 @@
       <w:r>
         <w:t xml:space="preserve">Рисунок </w:t>
       </w:r>
-      <w:r>
-        <w:fldChar w:fldCharType="begin"/>
-      </w:r>
-      <w:r>
-        <w:instrText xml:space="preserve"> SEQ Рисунок \* ARAB</w:instrText>
-      </w:r>
-      <w:r>
-        <w:instrText xml:space="preserve">IC </w:instrText>
-      </w:r>
-      <w:r>
-        <w:fldChar w:fldCharType="separate"/>
-      </w:r>
-      <w:r>
-        <w:rPr>
-          <w:noProof/>
-        </w:rPr>
-        <w:t>6</w:t>
-      </w:r>
-      <w:r>
-        <w:rPr>
-          <w:noProof/>
-        </w:rPr>
-        <w:fldChar w:fldCharType="end"/>
-      </w:r>
+      <w:fldSimple w:instr=" SEQ Рисунок \* ARABIC ">
+        <w:r>
+          <w:rPr>
+            <w:noProof/>
+          </w:rPr>
+          <w:t>6</w:t>
+        </w:r>
+      </w:fldSimple>
       <w:bookmarkEnd w:id="11"/>
       <w:r>
         <w:t xml:space="preserve"> – Выбор документа для импорта стилей</w:t>
@@ -3789,7 +3702,7 @@
       <w:pPr>
         <w:pStyle w:val="2"/>
       </w:pPr>
-      <w:bookmarkStart w:id="12" w:name="_Toc98771839"/>
+      <w:bookmarkStart w:id="12" w:name="_Toc100580619"/>
       <w:r>
         <w:lastRenderedPageBreak/>
         <w:t>Удаление лишних</w:t>
@@ -4037,27 +3950,14 @@
       <w:r>
         <w:t xml:space="preserve">Рисунок </w:t>
       </w:r>
-      <w:r>
-        <w:fldChar w:fldCharType="begin"/>
-      </w:r>
-      <w:r>
-        <w:instrText xml:space="preserve"> SEQ Рисунок \* ARABIC </w:instrText>
-      </w:r>
-      <w:r>
-        <w:fldChar w:fldCharType="separate"/>
-      </w:r>
-      <w:r>
-        <w:rPr>
-          <w:noProof/>
-        </w:rPr>
-        <w:t>7</w:t>
-      </w:r>
-      <w:r>
-        <w:rPr>
-          <w:noProof/>
-        </w:rPr>
-        <w:fldChar w:fldCharType="end"/>
-      </w:r>
+      <w:fldSimple w:instr=" SEQ Рисунок \* ARABIC ">
+        <w:r>
+          <w:rPr>
+            <w:noProof/>
+          </w:rPr>
+          <w:t>7</w:t>
+        </w:r>
+      </w:fldSimple>
       <w:bookmarkEnd w:id="13"/>
       <w:r>
         <w:t xml:space="preserve"> – Удаление стилей</w:t>
@@ -4067,7 +3967,7 @@
       <w:pPr>
         <w:pStyle w:val="2"/>
       </w:pPr>
-      <w:bookmarkStart w:id="14" w:name="_Toc98771840"/>
+      <w:bookmarkStart w:id="14" w:name="_Toc100580620"/>
       <w:r>
         <w:lastRenderedPageBreak/>
         <w:t>Как правильно вставлять в документ контент из других источников, документов, сайтов</w:t>
@@ -4331,27 +4231,14 @@
       <w:r>
         <w:t xml:space="preserve">Рисунок </w:t>
       </w:r>
-      <w:r>
-        <w:fldChar w:fldCharType="begin"/>
-      </w:r>
-      <w:r>
-        <w:instrText xml:space="preserve"> SEQ Рисунок \* ARABIC </w:instrText>
-      </w:r>
-      <w:r>
-        <w:fldChar w:fldCharType="separate"/>
-      </w:r>
-      <w:r>
-        <w:rPr>
-          <w:noProof/>
-        </w:rPr>
-        <w:t>8</w:t>
-      </w:r>
-      <w:r>
-        <w:rPr>
-          <w:noProof/>
-        </w:rPr>
-        <w:fldChar w:fldCharType="end"/>
-      </w:r>
+      <w:fldSimple w:instr=" SEQ Рисунок \* ARABIC ">
+        <w:r>
+          <w:rPr>
+            <w:noProof/>
+          </w:rPr>
+          <w:t>8</w:t>
+        </w:r>
+      </w:fldSimple>
       <w:bookmarkEnd w:id="16"/>
       <w:r>
         <w:t xml:space="preserve"> – Параметры вставки</w:t>
@@ -4601,7 +4488,7 @@
       <w:pPr>
         <w:pStyle w:val="1"/>
       </w:pPr>
-      <w:bookmarkStart w:id="17" w:name="_Toc98771841"/>
+      <w:bookmarkStart w:id="17" w:name="_Toc100580621"/>
       <w:r>
         <w:lastRenderedPageBreak/>
         <w:t>Заголовки</w:t>
@@ -4715,27 +4602,14 @@
       <w:r>
         <w:t xml:space="preserve">Рисунок </w:t>
       </w:r>
-      <w:r>
-        <w:fldChar w:fldCharType="begin"/>
-      </w:r>
-      <w:r>
-        <w:instrText xml:space="preserve"> SEQ Рисунок \* ARABIC </w:instrText>
-      </w:r>
-      <w:r>
-        <w:fldChar w:fldCharType="separate"/>
-      </w:r>
-      <w:r>
-        <w:rPr>
-          <w:noProof/>
-        </w:rPr>
-        <w:t>9</w:t>
-      </w:r>
-      <w:r>
-        <w:rPr>
-          <w:noProof/>
-        </w:rPr>
-        <w:fldChar w:fldCharType="end"/>
-      </w:r>
+      <w:fldSimple w:instr=" SEQ Рисунок \* ARABIC ">
+        <w:r>
+          <w:rPr>
+            <w:noProof/>
+          </w:rPr>
+          <w:t>9</w:t>
+        </w:r>
+      </w:fldSimple>
       <w:bookmarkEnd w:id="18"/>
       <w:r>
         <w:t xml:space="preserve"> – Отступы в заголовке</w:t>
@@ -4847,27 +4721,14 @@
       <w:r>
         <w:t xml:space="preserve">Рисунок </w:t>
       </w:r>
-      <w:r>
-        <w:fldChar w:fldCharType="begin"/>
-      </w:r>
-      <w:r>
-        <w:instrText xml:space="preserve"> SEQ Рисунок \* ARABIC </w:instrText>
-      </w:r>
-      <w:r>
-        <w:fldChar w:fldCharType="separate"/>
-      </w:r>
-      <w:r>
-        <w:rPr>
-          <w:noProof/>
-        </w:rPr>
-        <w:t>10</w:t>
-      </w:r>
-      <w:r>
-        <w:rPr>
-          <w:noProof/>
-        </w:rPr>
-        <w:fldChar w:fldCharType="end"/>
-      </w:r>
+      <w:fldSimple w:instr=" SEQ Рисунок \* ARABIC ">
+        <w:r>
+          <w:rPr>
+            <w:noProof/>
+          </w:rPr>
+          <w:t>10</w:t>
+        </w:r>
+      </w:fldSimple>
       <w:bookmarkEnd w:id="19"/>
       <w:r>
         <w:t xml:space="preserve"> – Свернутый раздел</w:t>
@@ -4968,27 +4829,14 @@
       <w:r>
         <w:t xml:space="preserve">Рисунок </w:t>
       </w:r>
-      <w:r>
-        <w:fldChar w:fldCharType="begin"/>
-      </w:r>
-      <w:r>
-        <w:instrText xml:space="preserve"> SEQ Рисунок \* ARABIC </w:instrText>
-      </w:r>
-      <w:r>
-        <w:fldChar w:fldCharType="separate"/>
-      </w:r>
-      <w:r>
-        <w:rPr>
-          <w:noProof/>
-        </w:rPr>
-        <w:t>11</w:t>
-      </w:r>
-      <w:r>
-        <w:rPr>
-          <w:noProof/>
-        </w:rPr>
-        <w:fldChar w:fldCharType="end"/>
-      </w:r>
+      <w:fldSimple w:instr=" SEQ Рисунок \* ARABIC ">
+        <w:r>
+          <w:rPr>
+            <w:noProof/>
+          </w:rPr>
+          <w:t>11</w:t>
+        </w:r>
+      </w:fldSimple>
       <w:bookmarkEnd w:id="20"/>
       <w:r>
         <w:t xml:space="preserve"> – Перетаскивание разделов</w:t>
@@ -5085,27 +4933,14 @@
       <w:r>
         <w:t xml:space="preserve">Рисунок </w:t>
       </w:r>
-      <w:r>
-        <w:fldChar w:fldCharType="begin"/>
-      </w:r>
-      <w:r>
-        <w:instrText xml:space="preserve"> SEQ Рисунок \* ARABIC </w:instrText>
-      </w:r>
-      <w:r>
-        <w:fldChar w:fldCharType="separate"/>
-      </w:r>
-      <w:r>
-        <w:rPr>
-          <w:noProof/>
-        </w:rPr>
-        <w:t>12</w:t>
-      </w:r>
-      <w:r>
-        <w:rPr>
-          <w:noProof/>
-        </w:rPr>
-        <w:fldChar w:fldCharType="end"/>
-      </w:r>
+      <w:fldSimple w:instr=" SEQ Рисунок \* ARABIC ">
+        <w:r>
+          <w:rPr>
+            <w:noProof/>
+          </w:rPr>
+          <w:t>12</w:t>
+        </w:r>
+      </w:fldSimple>
       <w:bookmarkEnd w:id="21"/>
       <w:r>
         <w:t xml:space="preserve"> – Выделить заголовок и содержимое</w:t>
@@ -5115,7 +4950,7 @@
       <w:pPr>
         <w:pStyle w:val="1"/>
       </w:pPr>
-      <w:bookmarkStart w:id="22" w:name="_Toc98771842"/>
+      <w:bookmarkStart w:id="22" w:name="_Toc100580622"/>
       <w:r>
         <w:lastRenderedPageBreak/>
         <w:t>Текст</w:t>
@@ -5292,7 +5127,7 @@
       <w:pPr>
         <w:pStyle w:val="2"/>
       </w:pPr>
-      <w:bookmarkStart w:id="23" w:name="_Toc98771843"/>
+      <w:bookmarkStart w:id="23" w:name="_Toc100580623"/>
       <w:r>
         <w:t>Оформление ссылок URL</w:t>
       </w:r>
@@ -5516,7 +5351,7 @@
       <w:pPr>
         <w:pStyle w:val="2"/>
       </w:pPr>
-      <w:bookmarkStart w:id="24" w:name="_Toc98771844"/>
+      <w:bookmarkStart w:id="24" w:name="_Toc100580624"/>
       <w:r>
         <w:t>Оформление кода</w:t>
       </w:r>
@@ -5743,27 +5578,14 @@
       <w:r>
         <w:t xml:space="preserve">Рисунок </w:t>
       </w:r>
-      <w:r>
-        <w:fldChar w:fldCharType="begin"/>
-      </w:r>
-      <w:r>
-        <w:instrText xml:space="preserve"> SEQ Рисунок \* ARABIC </w:instrText>
-      </w:r>
-      <w:r>
-        <w:fldChar w:fldCharType="separate"/>
-      </w:r>
-      <w:r>
-        <w:rPr>
-          <w:noProof/>
-        </w:rPr>
-        <w:t>13</w:t>
-      </w:r>
-      <w:r>
-        <w:rPr>
-          <w:noProof/>
-        </w:rPr>
-        <w:fldChar w:fldCharType="end"/>
-      </w:r>
+      <w:fldSimple w:instr=" SEQ Рисунок \* ARABIC ">
+        <w:r>
+          <w:rPr>
+            <w:noProof/>
+          </w:rPr>
+          <w:t>13</w:t>
+        </w:r>
+      </w:fldSimple>
       <w:bookmarkEnd w:id="25"/>
       <w:r>
         <w:t xml:space="preserve"> – Выбор языка программирования в Notepad++</w:t>
@@ -5871,27 +5693,14 @@
       <w:r>
         <w:t xml:space="preserve">Рисунок </w:t>
       </w:r>
-      <w:r>
-        <w:fldChar w:fldCharType="begin"/>
-      </w:r>
-      <w:r>
-        <w:instrText xml:space="preserve"> SEQ Рисунок \* ARABIC </w:instrText>
-      </w:r>
-      <w:r>
-        <w:fldChar w:fldCharType="separate"/>
-      </w:r>
-      <w:r>
-        <w:rPr>
-          <w:noProof/>
-        </w:rPr>
-        <w:t>14</w:t>
-      </w:r>
-      <w:r>
-        <w:rPr>
-          <w:noProof/>
-        </w:rPr>
-        <w:fldChar w:fldCharType="end"/>
-      </w:r>
+      <w:fldSimple w:instr=" SEQ Рисунок \* ARABIC ">
+        <w:r>
+          <w:rPr>
+            <w:noProof/>
+          </w:rPr>
+          <w:t>14</w:t>
+        </w:r>
+      </w:fldSimple>
       <w:bookmarkEnd w:id="26"/>
       <w:r>
         <w:t xml:space="preserve"> – Копирование с подсветкой</w:t>
@@ -7306,7 +7115,7 @@
       <w:pPr>
         <w:pStyle w:val="2"/>
       </w:pPr>
-      <w:bookmarkStart w:id="27" w:name="_Toc98771845"/>
+      <w:bookmarkStart w:id="27" w:name="_Toc100580625"/>
       <w:r>
         <w:t>Листинги</w:t>
       </w:r>
@@ -7696,27 +7505,14 @@
       <w:r>
         <w:t xml:space="preserve">Листинг </w:t>
       </w:r>
-      <w:r>
-        <w:fldChar w:fldCharType="begin"/>
-      </w:r>
-      <w:r>
-        <w:instrText xml:space="preserve"> SEQ Листинг \* ARABIC </w:instrText>
-      </w:r>
-      <w:r>
-        <w:fldChar w:fldCharType="separate"/>
-      </w:r>
-      <w:r>
-        <w:rPr>
-          <w:noProof/>
-        </w:rPr>
-        <w:t>1</w:t>
-      </w:r>
-      <w:r>
-        <w:rPr>
-          <w:noProof/>
-        </w:rPr>
-        <w:fldChar w:fldCharType="end"/>
-      </w:r>
+      <w:fldSimple w:instr=" SEQ Листинг \* ARABIC ">
+        <w:r>
+          <w:rPr>
+            <w:noProof/>
+          </w:rPr>
+          <w:t>1</w:t>
+        </w:r>
+      </w:fldSimple>
       <w:bookmarkEnd w:id="28"/>
       <w:r>
         <w:t xml:space="preserve"> – Пример кода</w:t>
@@ -7783,7 +7579,7 @@
       <w:pPr>
         <w:pStyle w:val="2"/>
       </w:pPr>
-      <w:bookmarkStart w:id="29" w:name="_Toc98771846"/>
+      <w:bookmarkStart w:id="29" w:name="_Toc100580626"/>
       <w:r>
         <w:t>Формулы</w:t>
       </w:r>
@@ -7962,27 +7758,14 @@
             <w:r>
               <w:t>(</w:t>
             </w:r>
-            <w:r>
-              <w:fldChar w:fldCharType="begin"/>
-            </w:r>
-            <w:r>
-              <w:instrText xml:space="preserve"> SEQ Формула \* ARABIC </w:instrText>
-            </w:r>
-            <w:r>
-              <w:fldChar w:fldCharType="separate"/>
-            </w:r>
-            <w:r>
-              <w:rPr>
-                <w:noProof/>
-              </w:rPr>
-              <w:t>1</w:t>
-            </w:r>
-            <w:r>
-              <w:rPr>
-                <w:noProof/>
-              </w:rPr>
-              <w:fldChar w:fldCharType="end"/>
-            </w:r>
+            <w:fldSimple w:instr=" SEQ Формула \* ARABIC ">
+              <w:r>
+                <w:rPr>
+                  <w:noProof/>
+                </w:rPr>
+                <w:t>1</w:t>
+              </w:r>
+            </w:fldSimple>
             <w:bookmarkStart w:id="32" w:name="_Ref71703564"/>
             <w:bookmarkEnd w:id="30"/>
             <w:r>
@@ -8428,27 +8211,14 @@
       <w:r>
         <w:t xml:space="preserve">Рисунок </w:t>
       </w:r>
-      <w:r>
-        <w:fldChar w:fldCharType="begin"/>
-      </w:r>
-      <w:r>
-        <w:instrText xml:space="preserve"> SEQ Рисунок \* ARABIC </w:instrText>
-      </w:r>
-      <w:r>
-        <w:fldChar w:fldCharType="separate"/>
-      </w:r>
-      <w:r>
-        <w:rPr>
-          <w:noProof/>
-        </w:rPr>
-        <w:t>15</w:t>
-      </w:r>
-      <w:r>
-        <w:rPr>
-          <w:noProof/>
-        </w:rPr>
-        <w:fldChar w:fldCharType="end"/>
-      </w:r>
+      <w:fldSimple w:instr=" SEQ Рисунок \* ARABIC ">
+        <w:r>
+          <w:rPr>
+            <w:noProof/>
+          </w:rPr>
+          <w:t>15</w:t>
+        </w:r>
+      </w:fldSimple>
       <w:bookmarkEnd w:id="33"/>
       <w:r>
         <w:t xml:space="preserve"> – Преобразование из </w:t>
@@ -8822,7 +8592,7 @@
         <w:pStyle w:val="2"/>
       </w:pPr>
       <w:bookmarkStart w:id="34" w:name="_Ref54883284"/>
-      <w:bookmarkStart w:id="35" w:name="_Toc98771847"/>
+      <w:bookmarkStart w:id="35" w:name="_Toc100580627"/>
       <w:r>
         <w:lastRenderedPageBreak/>
         <w:t>Списки</w:t>
@@ -8930,27 +8700,14 @@
       <w:r>
         <w:t xml:space="preserve">Рисунок </w:t>
       </w:r>
-      <w:r>
-        <w:fldChar w:fldCharType="begin"/>
-      </w:r>
-      <w:r>
-        <w:instrText xml:space="preserve"> SEQ Рисунок \* ARABIC </w:instrText>
-      </w:r>
-      <w:r>
-        <w:fldChar w:fldCharType="separate"/>
-      </w:r>
-      <w:r>
-        <w:rPr>
-          <w:noProof/>
-        </w:rPr>
-        <w:t>16</w:t>
-      </w:r>
-      <w:r>
-        <w:rPr>
-          <w:noProof/>
-        </w:rPr>
-        <w:fldChar w:fldCharType="end"/>
-      </w:r>
+      <w:fldSimple w:instr=" SEQ Рисунок \* ARABIC ">
+        <w:r>
+          <w:rPr>
+            <w:noProof/>
+          </w:rPr>
+          <w:t>16</w:t>
+        </w:r>
+      </w:fldSimple>
       <w:bookmarkEnd w:id="36"/>
       <w:r>
         <w:t xml:space="preserve"> – Сохранение стиля списка в библиотеку</w:t>
@@ -9341,7 +9098,7 @@
       <w:pPr>
         <w:pStyle w:val="2"/>
       </w:pPr>
-      <w:bookmarkStart w:id="37" w:name="_Toc98771848"/>
+      <w:bookmarkStart w:id="37" w:name="_Toc100580628"/>
       <w:r>
         <w:t>Некоторые соглашения по стилю изложения</w:t>
       </w:r>
@@ -9630,7 +9387,7 @@
       <w:pPr>
         <w:pStyle w:val="2"/>
       </w:pPr>
-      <w:bookmarkStart w:id="38" w:name="_Toc98771849"/>
+      <w:bookmarkStart w:id="38" w:name="_Toc100580629"/>
       <w:r>
         <w:t>Некоторые правила верстки</w:t>
       </w:r>
@@ -9742,7 +9499,7 @@
       <w:pPr>
         <w:pStyle w:val="1"/>
       </w:pPr>
-      <w:bookmarkStart w:id="39" w:name="_Toc98771850"/>
+      <w:bookmarkStart w:id="39" w:name="_Toc100580630"/>
       <w:r>
         <w:lastRenderedPageBreak/>
         <w:t>Рисунки и таблицы</w:t>
@@ -10159,7 +9916,7 @@
       <w:pPr>
         <w:pStyle w:val="2"/>
       </w:pPr>
-      <w:bookmarkStart w:id="40" w:name="_Toc98771851"/>
+      <w:bookmarkStart w:id="40" w:name="_Toc100580631"/>
       <w:r>
         <w:t>Схемы</w:t>
       </w:r>
@@ -10450,10 +10207,10 @@
             <v:path o:extrusionok="f" gradientshapeok="t" o:connecttype="rect"/>
             <o:lock v:ext="edit" aspectratio="t"/>
           </v:shapetype>
-          <v:shape id="_x0000_i1025" type="#_x0000_t75" style="width:467.3pt;height:292.1pt" o:ole="">
+          <v:shape id="_x0000_i1025" type="#_x0000_t75" style="width:467.25pt;height:292.5pt" o:ole="">
             <v:imagedata r:id="rId37" o:title=""/>
           </v:shape>
-          <o:OLEObject Type="Embed" ProgID="Visio.Drawing.15" ShapeID="_x0000_i1025" DrawAspect="Content" ObjectID="_1709384587" r:id="rId38"/>
+          <o:OLEObject Type="Embed" ProgID="Visio.Drawing.15" ShapeID="_x0000_i1025" DrawAspect="Content" ObjectID="_1711193369" r:id="rId38"/>
         </w:object>
       </w:r>
     </w:p>
@@ -10465,27 +10222,14 @@
       <w:r>
         <w:t xml:space="preserve">Рисунок </w:t>
       </w:r>
-      <w:r>
-        <w:fldChar w:fldCharType="begin"/>
-      </w:r>
-      <w:r>
-        <w:instrText xml:space="preserve"> SEQ Рисунок \* ARABIC </w:instrText>
-      </w:r>
-      <w:r>
-        <w:fldChar w:fldCharType="separate"/>
-      </w:r>
-      <w:r>
-        <w:rPr>
-          <w:noProof/>
-        </w:rPr>
-        <w:t>17</w:t>
-      </w:r>
-      <w:r>
-        <w:rPr>
-          <w:noProof/>
-        </w:rPr>
-        <w:fldChar w:fldCharType="end"/>
-      </w:r>
+      <w:fldSimple w:instr=" SEQ Рисунок \* ARABIC ">
+        <w:r>
+          <w:rPr>
+            <w:noProof/>
+          </w:rPr>
+          <w:t>17</w:t>
+        </w:r>
+      </w:fldSimple>
       <w:bookmarkEnd w:id="41"/>
       <w:r>
         <w:t xml:space="preserve"> – Пример схемы</w:t>
@@ -10543,7 +10287,7 @@
       <w:pPr>
         <w:pStyle w:val="2"/>
       </w:pPr>
-      <w:bookmarkStart w:id="42" w:name="_Toc98771852"/>
+      <w:bookmarkStart w:id="42" w:name="_Toc100580632"/>
       <w:r>
         <w:t>Цифры на рисунках</w:t>
       </w:r>
@@ -10650,27 +10394,14 @@
       <w:r>
         <w:t xml:space="preserve">Рисунок </w:t>
       </w:r>
-      <w:r>
-        <w:fldChar w:fldCharType="begin"/>
-      </w:r>
-      <w:r>
-        <w:instrText xml:space="preserve"> SEQ Рисунок \* ARABIC </w:instrText>
-      </w:r>
-      <w:r>
-        <w:fldChar w:fldCharType="separate"/>
-      </w:r>
-      <w:r>
-        <w:rPr>
-          <w:noProof/>
-        </w:rPr>
-        <w:t>18</w:t>
-      </w:r>
-      <w:r>
-        <w:rPr>
-          <w:noProof/>
-        </w:rPr>
-        <w:fldChar w:fldCharType="end"/>
-      </w:r>
+      <w:fldSimple w:instr=" SEQ Рисунок \* ARABIC ">
+        <w:r>
+          <w:rPr>
+            <w:noProof/>
+          </w:rPr>
+          <w:t>18</w:t>
+        </w:r>
+      </w:fldSimple>
       <w:bookmarkEnd w:id="43"/>
       <w:r>
         <w:t xml:space="preserve"> – Сервер IBM System 3250 M3 (вид передней панели)</w:t>
@@ -11119,7 +10850,7 @@
       <w:pPr>
         <w:pStyle w:val="2"/>
       </w:pPr>
-      <w:bookmarkStart w:id="44" w:name="_Toc98771853"/>
+      <w:bookmarkStart w:id="44" w:name="_Toc100580633"/>
       <w:r>
         <w:t>Как делать скриншоты</w:t>
       </w:r>
@@ -11219,27 +10950,14 @@
       <w:r>
         <w:t xml:space="preserve">Рисунок </w:t>
       </w:r>
-      <w:r>
-        <w:fldChar w:fldCharType="begin"/>
-      </w:r>
-      <w:r>
-        <w:instrText xml:space="preserve"> SEQ Рисунок \* ARABIC </w:instrText>
-      </w:r>
-      <w:r>
-        <w:fldChar w:fldCharType="separate"/>
-      </w:r>
-      <w:r>
-        <w:rPr>
-          <w:noProof/>
-        </w:rPr>
-        <w:t>19</w:t>
-      </w:r>
-      <w:r>
-        <w:rPr>
-          <w:noProof/>
-        </w:rPr>
-        <w:fldChar w:fldCharType="end"/>
-      </w:r>
+      <w:fldSimple w:instr=" SEQ Рисунок \* ARABIC ">
+        <w:r>
+          <w:rPr>
+            <w:noProof/>
+          </w:rPr>
+          <w:t>19</w:t>
+        </w:r>
+      </w:fldSimple>
       <w:r>
         <w:t xml:space="preserve"> – Неправильно</w:t>
       </w:r>
@@ -11306,27 +11024,14 @@
       <w:r>
         <w:t xml:space="preserve">Рисунок </w:t>
       </w:r>
-      <w:r>
-        <w:fldChar w:fldCharType="begin"/>
-      </w:r>
-      <w:r>
-        <w:instrText xml:space="preserve"> SEQ Рисунок \* ARABIC </w:instrText>
-      </w:r>
-      <w:r>
-        <w:fldChar w:fldCharType="separate"/>
-      </w:r>
-      <w:r>
-        <w:rPr>
-          <w:noProof/>
-        </w:rPr>
-        <w:t>20</w:t>
-      </w:r>
-      <w:r>
-        <w:rPr>
-          <w:noProof/>
-        </w:rPr>
-        <w:fldChar w:fldCharType="end"/>
-      </w:r>
+      <w:fldSimple w:instr=" SEQ Рисунок \* ARABIC ">
+        <w:r>
+          <w:rPr>
+            <w:noProof/>
+          </w:rPr>
+          <w:t>20</w:t>
+        </w:r>
+      </w:fldSimple>
       <w:bookmarkEnd w:id="45"/>
       <w:r>
         <w:t xml:space="preserve"> – Правильно 1</w:t>
@@ -11385,27 +11090,14 @@
       <w:r>
         <w:t xml:space="preserve">Рисунок </w:t>
       </w:r>
-      <w:r>
-        <w:fldChar w:fldCharType="begin"/>
-      </w:r>
-      <w:r>
-        <w:instrText xml:space="preserve"> SEQ Рисунок \* ARABIC </w:instrText>
-      </w:r>
-      <w:r>
-        <w:fldChar w:fldCharType="separate"/>
-      </w:r>
-      <w:r>
-        <w:rPr>
-          <w:noProof/>
-        </w:rPr>
-        <w:t>21</w:t>
-      </w:r>
-      <w:r>
-        <w:rPr>
-          <w:noProof/>
-        </w:rPr>
-        <w:fldChar w:fldCharType="end"/>
-      </w:r>
+      <w:fldSimple w:instr=" SEQ Рисунок \* ARABIC ">
+        <w:r>
+          <w:rPr>
+            <w:noProof/>
+          </w:rPr>
+          <w:t>21</w:t>
+        </w:r>
+      </w:fldSimple>
       <w:bookmarkEnd w:id="46"/>
       <w:r>
         <w:t xml:space="preserve"> – Правильно</w:t>
@@ -11599,27 +11291,14 @@
       <w:r>
         <w:t xml:space="preserve">Рисунок </w:t>
       </w:r>
-      <w:r>
-        <w:fldChar w:fldCharType="begin"/>
-      </w:r>
-      <w:r>
-        <w:instrText xml:space="preserve"> SEQ Рисунок \* ARABIC </w:instrText>
-      </w:r>
-      <w:r>
-        <w:fldChar w:fldCharType="separate"/>
-      </w:r>
-      <w:r>
-        <w:rPr>
-          <w:noProof/>
-        </w:rPr>
-        <w:t>22</w:t>
-      </w:r>
-      <w:r>
-        <w:rPr>
-          <w:noProof/>
-        </w:rPr>
-        <w:fldChar w:fldCharType="end"/>
-      </w:r>
+      <w:fldSimple w:instr=" SEQ Рисунок \* ARABIC ">
+        <w:r>
+          <w:rPr>
+            <w:noProof/>
+          </w:rPr>
+          <w:t>22</w:t>
+        </w:r>
+      </w:fldSimple>
       <w:bookmarkEnd w:id="47"/>
       <w:r>
         <w:t xml:space="preserve"> – Проверка рисунка</w:t>
@@ -11643,7 +11322,7 @@
       <w:pPr>
         <w:pStyle w:val="2"/>
       </w:pPr>
-      <w:bookmarkStart w:id="48" w:name="_Toc98771854"/>
+      <w:bookmarkStart w:id="48" w:name="_Toc100580634"/>
       <w:r>
         <w:t>Таблицы</w:t>
       </w:r>
@@ -11780,27 +11459,14 @@
       <w:r>
         <w:t xml:space="preserve">Рисунок </w:t>
       </w:r>
-      <w:r>
-        <w:fldChar w:fldCharType="begin"/>
-      </w:r>
-      <w:r>
-        <w:instrText xml:space="preserve"> SEQ Рисунок \* ARABIC </w:instrText>
-      </w:r>
-      <w:r>
-        <w:fldChar w:fldCharType="separate"/>
-      </w:r>
-      <w:r>
-        <w:rPr>
-          <w:noProof/>
-        </w:rPr>
-        <w:t>23</w:t>
-      </w:r>
-      <w:r>
-        <w:rPr>
-          <w:noProof/>
-        </w:rPr>
-        <w:fldChar w:fldCharType="end"/>
-      </w:r>
+      <w:fldSimple w:instr=" SEQ Рисунок \* ARABIC ">
+        <w:r>
+          <w:rPr>
+            <w:noProof/>
+          </w:rPr>
+          <w:t>23</w:t>
+        </w:r>
+      </w:fldSimple>
       <w:r>
         <w:t xml:space="preserve"> – Применение стиля таблицы</w:t>
       </w:r>
@@ -11860,27 +11526,14 @@
       <w:r>
         <w:t xml:space="preserve">Таблица </w:t>
       </w:r>
-      <w:r>
-        <w:fldChar w:fldCharType="begin"/>
-      </w:r>
-      <w:r>
-        <w:instrText xml:space="preserve"> SEQ Таблица \* ARABIC </w:instrText>
-      </w:r>
-      <w:r>
-        <w:fldChar w:fldCharType="separate"/>
-      </w:r>
-      <w:r>
-        <w:rPr>
-          <w:noProof/>
-        </w:rPr>
-        <w:t>1</w:t>
-      </w:r>
-      <w:r>
-        <w:rPr>
-          <w:noProof/>
-        </w:rPr>
-        <w:fldChar w:fldCharType="end"/>
-      </w:r>
+      <w:fldSimple w:instr=" SEQ Таблица \* ARABIC ">
+        <w:r>
+          <w:rPr>
+            <w:noProof/>
+          </w:rPr>
+          <w:t>1</w:t>
+        </w:r>
+      </w:fldSimple>
       <w:r>
         <w:t xml:space="preserve"> – Стандартная таблица с описанием полей БД или схемы</w:t>
       </w:r>
@@ -12046,27 +11699,14 @@
       <w:r>
         <w:t xml:space="preserve">Таблица </w:t>
       </w:r>
-      <w:r>
-        <w:fldChar w:fldCharType="begin"/>
-      </w:r>
-      <w:r>
-        <w:instrText xml:space="preserve"> SEQ Таблица \* ARABIC </w:instrText>
-      </w:r>
-      <w:r>
-        <w:fldChar w:fldCharType="separate"/>
-      </w:r>
-      <w:r>
-        <w:rPr>
-          <w:noProof/>
-        </w:rPr>
-        <w:t>2</w:t>
-      </w:r>
-      <w:r>
-        <w:rPr>
-          <w:noProof/>
-        </w:rPr>
-        <w:fldChar w:fldCharType="end"/>
-      </w:r>
+      <w:fldSimple w:instr=" SEQ Таблица \* ARABIC ">
+        <w:r>
+          <w:rPr>
+            <w:noProof/>
+          </w:rPr>
+          <w:t>2</w:t>
+        </w:r>
+      </w:fldSimple>
       <w:bookmarkEnd w:id="49"/>
       <w:r>
         <w:t xml:space="preserve"> – Технические условия</w:t>
@@ -12508,7 +12148,7 @@
       <w:pPr>
         <w:pStyle w:val="1"/>
       </w:pPr>
-      <w:bookmarkStart w:id="50" w:name="_Toc98771855"/>
+      <w:bookmarkStart w:id="50" w:name="_Toc100580635"/>
       <w:r>
         <w:lastRenderedPageBreak/>
         <w:t>Оглавление</w:t>
@@ -12617,27 +12257,14 @@
       <w:r>
         <w:t xml:space="preserve">Рисунок </w:t>
       </w:r>
-      <w:r>
-        <w:fldChar w:fldCharType="begin"/>
-      </w:r>
-      <w:r>
-        <w:instrText xml:space="preserve"> SEQ Рисунок \* ARABIC </w:instrText>
-      </w:r>
-      <w:r>
-        <w:fldChar w:fldCharType="separate"/>
-      </w:r>
-      <w:r>
-        <w:rPr>
-          <w:noProof/>
-        </w:rPr>
-        <w:t>24</w:t>
-      </w:r>
-      <w:r>
-        <w:rPr>
-          <w:noProof/>
-        </w:rPr>
-        <w:fldChar w:fldCharType="end"/>
-      </w:r>
+      <w:fldSimple w:instr=" SEQ Рисунок \* ARABIC ">
+        <w:r>
+          <w:rPr>
+            <w:noProof/>
+          </w:rPr>
+          <w:t>24</w:t>
+        </w:r>
+      </w:fldSimple>
       <w:bookmarkEnd w:id="51"/>
       <w:r>
         <w:t xml:space="preserve"> – Настраиваемое обновление</w:t>
@@ -12729,27 +12356,14 @@
       <w:r>
         <w:t xml:space="preserve">Рисунок </w:t>
       </w:r>
-      <w:r>
-        <w:fldChar w:fldCharType="begin"/>
-      </w:r>
-      <w:r>
-        <w:instrText xml:space="preserve"> SEQ Рисунок \* ARABIC </w:instrText>
-      </w:r>
-      <w:r>
-        <w:fldChar w:fldCharType="separate"/>
-      </w:r>
-      <w:r>
-        <w:rPr>
-          <w:noProof/>
-        </w:rPr>
-        <w:t>25</w:t>
-      </w:r>
-      <w:r>
-        <w:rPr>
-          <w:noProof/>
-        </w:rPr>
-        <w:fldChar w:fldCharType="end"/>
-      </w:r>
+      <w:fldSimple w:instr=" SEQ Рисунок \* ARABIC ">
+        <w:r>
+          <w:rPr>
+            <w:noProof/>
+          </w:rPr>
+          <w:t>25</w:t>
+        </w:r>
+      </w:fldSimple>
       <w:bookmarkEnd w:id="52"/>
       <w:r>
         <w:t xml:space="preserve"> – Параметры оглавления</w:t>
@@ -12759,7 +12373,7 @@
       <w:pPr>
         <w:pStyle w:val="1"/>
       </w:pPr>
-      <w:bookmarkStart w:id="53" w:name="_Toc98771856"/>
+      <w:bookmarkStart w:id="53" w:name="_Toc100580636"/>
       <w:r>
         <w:lastRenderedPageBreak/>
         <w:t>Приложения</w:t>
@@ -12840,7 +12454,7 @@
       <w:pPr>
         <w:pStyle w:val="1"/>
       </w:pPr>
-      <w:bookmarkStart w:id="54" w:name="_Toc98771857"/>
+      <w:bookmarkStart w:id="54" w:name="_Toc100580637"/>
       <w:r>
         <w:lastRenderedPageBreak/>
         <w:t>Перед печатью</w:t>
@@ -12932,7 +12546,7 @@
       <w:pPr>
         <w:pStyle w:val="af1"/>
       </w:pPr>
-      <w:bookmarkStart w:id="55" w:name="_Toc98771858"/>
+      <w:bookmarkStart w:id="55" w:name="_Toc100580638"/>
       <w:r>
         <w:lastRenderedPageBreak/>
         <w:t>Приложение А</w:t>
@@ -13601,7 +13215,7 @@
       <w:pPr>
         <w:pStyle w:val="1-NoN"/>
       </w:pPr>
-      <w:bookmarkStart w:id="56" w:name="_Toc98771859"/>
+      <w:bookmarkStart w:id="56" w:name="_Toc100580639"/>
       <w:r>
         <w:lastRenderedPageBreak/>
         <w:t>Перечень сокращений</w:t>
@@ -17848,103 +17462,103 @@
       </w:rPr>
     </w:lvl>
   </w:abstractNum>
-  <w:num w:numId="1">
+  <w:num w:numId="1" w16cid:durableId="1793477955">
     <w:abstractNumId w:val="10"/>
   </w:num>
-  <w:num w:numId="2">
+  <w:num w:numId="2" w16cid:durableId="637149136">
     <w:abstractNumId w:val="10"/>
   </w:num>
-  <w:num w:numId="3">
+  <w:num w:numId="3" w16cid:durableId="211886208">
     <w:abstractNumId w:val="10"/>
   </w:num>
-  <w:num w:numId="4">
+  <w:num w:numId="4" w16cid:durableId="939681972">
     <w:abstractNumId w:val="10"/>
   </w:num>
-  <w:num w:numId="5">
+  <w:num w:numId="5" w16cid:durableId="662972875">
     <w:abstractNumId w:val="8"/>
   </w:num>
-  <w:num w:numId="6">
+  <w:num w:numId="6" w16cid:durableId="2061392718">
     <w:abstractNumId w:val="12"/>
   </w:num>
-  <w:num w:numId="7">
+  <w:num w:numId="7" w16cid:durableId="344937413">
     <w:abstractNumId w:val="19"/>
   </w:num>
-  <w:num w:numId="8">
+  <w:num w:numId="8" w16cid:durableId="1009674554">
     <w:abstractNumId w:val="3"/>
   </w:num>
-  <w:num w:numId="9">
+  <w:num w:numId="9" w16cid:durableId="1538200598">
     <w:abstractNumId w:val="29"/>
   </w:num>
-  <w:num w:numId="10">
+  <w:num w:numId="10" w16cid:durableId="242226812">
     <w:abstractNumId w:val="6"/>
   </w:num>
-  <w:num w:numId="11">
+  <w:num w:numId="11" w16cid:durableId="1162307711">
     <w:abstractNumId w:val="21"/>
   </w:num>
-  <w:num w:numId="12">
+  <w:num w:numId="12" w16cid:durableId="1243686950">
     <w:abstractNumId w:val="26"/>
   </w:num>
-  <w:num w:numId="13">
+  <w:num w:numId="13" w16cid:durableId="1985423379">
     <w:abstractNumId w:val="27"/>
   </w:num>
-  <w:num w:numId="14">
+  <w:num w:numId="14" w16cid:durableId="1477918261">
     <w:abstractNumId w:val="22"/>
   </w:num>
-  <w:num w:numId="15">
+  <w:num w:numId="15" w16cid:durableId="1127554384">
     <w:abstractNumId w:val="18"/>
   </w:num>
-  <w:num w:numId="16">
+  <w:num w:numId="16" w16cid:durableId="777140682">
     <w:abstractNumId w:val="17"/>
   </w:num>
-  <w:num w:numId="17">
+  <w:num w:numId="17" w16cid:durableId="6831543">
     <w:abstractNumId w:val="28"/>
   </w:num>
-  <w:num w:numId="18">
+  <w:num w:numId="18" w16cid:durableId="1203976981">
     <w:abstractNumId w:val="9"/>
   </w:num>
-  <w:num w:numId="19">
+  <w:num w:numId="19" w16cid:durableId="1565720760">
     <w:abstractNumId w:val="14"/>
   </w:num>
-  <w:num w:numId="20">
+  <w:num w:numId="20" w16cid:durableId="700059660">
     <w:abstractNumId w:val="4"/>
   </w:num>
-  <w:num w:numId="21">
+  <w:num w:numId="21" w16cid:durableId="1053579969">
     <w:abstractNumId w:val="15"/>
   </w:num>
-  <w:num w:numId="22">
+  <w:num w:numId="22" w16cid:durableId="1234271193">
     <w:abstractNumId w:val="2"/>
   </w:num>
-  <w:num w:numId="23">
+  <w:num w:numId="23" w16cid:durableId="1608538854">
     <w:abstractNumId w:val="13"/>
   </w:num>
-  <w:num w:numId="24">
+  <w:num w:numId="24" w16cid:durableId="1416436608">
     <w:abstractNumId w:val="1"/>
   </w:num>
-  <w:num w:numId="25">
+  <w:num w:numId="25" w16cid:durableId="423041074">
     <w:abstractNumId w:val="24"/>
   </w:num>
-  <w:num w:numId="26">
+  <w:num w:numId="26" w16cid:durableId="283080692">
     <w:abstractNumId w:val="0"/>
   </w:num>
-  <w:num w:numId="27">
+  <w:num w:numId="27" w16cid:durableId="1464074853">
     <w:abstractNumId w:val="11"/>
   </w:num>
-  <w:num w:numId="28">
+  <w:num w:numId="28" w16cid:durableId="1745487864">
     <w:abstractNumId w:val="23"/>
   </w:num>
-  <w:num w:numId="29">
+  <w:num w:numId="29" w16cid:durableId="1567690311">
     <w:abstractNumId w:val="7"/>
   </w:num>
-  <w:num w:numId="30">
+  <w:num w:numId="30" w16cid:durableId="404953847">
     <w:abstractNumId w:val="5"/>
   </w:num>
-  <w:num w:numId="31">
+  <w:num w:numId="31" w16cid:durableId="807013829">
     <w:abstractNumId w:val="25"/>
   </w:num>
-  <w:num w:numId="32">
+  <w:num w:numId="32" w16cid:durableId="1438023281">
     <w:abstractNumId w:val="20"/>
   </w:num>
-  <w:num w:numId="33">
+  <w:num w:numId="33" w16cid:durableId="850029203">
     <w:abstractNumId w:val="16"/>
   </w:num>
 </w:numbering>

</xml_diff>